<commit_message>
All politics instagram are available
</commit_message>
<xml_diff>
--- a/Diputados y senadores.docx
+++ b/Diputados y senadores.docx
@@ -18,9 +18,14 @@
       </w:r>
     </w:p>
     <w:p>
-      <w:r>
-        <w:t>https://www.senado.gob.ar/senadores/listados/listaSenadoRes</w:t>
-      </w:r>
+      <w:hyperlink r:id="rId5" w:history="1">
+        <w:r>
+          <w:rPr>
+            <w:rStyle w:val="Hipervnculo"/>
+          </w:rPr>
+          <w:t>https://www.senado.gob.ar/senadores/listados/listaSenadoRes</w:t>
+        </w:r>
+      </w:hyperlink>
     </w:p>
     <w:p/>
     <w:p>
@@ -39,7 +44,12 @@
       </w:r>
     </w:p>
     <w:p>
-      <w:hyperlink r:id="rId4" w:history="1">
+      <w:pPr>
+        <w:rPr>
+          <w:rStyle w:val="Hipervnculo"/>
+        </w:rPr>
+      </w:pPr>
+      <w:hyperlink r:id="rId6" w:history="1">
         <w:r>
           <w:rPr>
             <w:rStyle w:val="Hipervnculo"/>
@@ -48,38 +58,118 @@
         </w:r>
       </w:hyperlink>
     </w:p>
-    <w:p/>
     <w:p>
-      <w:r>
-        <w:t>IDEA: buscar nombre completo + ‘diputad’ + ‘</w:t>
-      </w:r>
-      <w:proofErr w:type="spellStart"/>
-      <w:r>
-        <w:t>instagram</w:t>
-      </w:r>
-      <w:proofErr w:type="spellEnd"/>
-      <w:r>
-        <w:t>’</w:t>
-      </w:r>
+      <w:pPr>
+        <w:rPr>
+          <w:rStyle w:val="Hipervnculo"/>
+        </w:rPr>
+      </w:pPr>
     </w:p>
     <w:p>
-      <w:r>
-        <w:t>Luego, ver si en los primeros links alguno es de Instagram</w:t>
+      <w:pPr>
+        <w:rPr>
+          <w:b/>
+          <w:bCs/>
+        </w:rPr>
+      </w:pPr>
+      <w:r>
+        <w:rPr>
+          <w:b/>
+          <w:bCs/>
+        </w:rPr>
+        <w:t>Método</w:t>
+      </w:r>
+      <w:r>
+        <w:rPr>
+          <w:b/>
+          <w:bCs/>
+        </w:rPr>
+        <w:t>:</w:t>
       </w:r>
     </w:p>
     <w:p>
       <w:r>
-        <w:t xml:space="preserve">Luego, utilizar el algoritmo que </w:t>
-      </w:r>
-      <w:proofErr w:type="spellStart"/>
-      <w:r>
-        <w:t>evalua</w:t>
-      </w:r>
-      <w:proofErr w:type="spellEnd"/>
-      <w:r>
-        <w:t xml:space="preserve"> coincidencia entre palabras, establecer un punto de corte a partir del cual se considera que el Instagram es de la persona.</w:t>
+        <w:t xml:space="preserve">A. Obtener todos los instagrams disponibles en </w:t>
+      </w:r>
+      <w:r>
+        <w:t>los links mencionados.</w:t>
       </w:r>
     </w:p>
+    <w:p>
+      <w:r>
+        <w:t xml:space="preserve">B. Para quienes no </w:t>
+      </w:r>
+      <w:r>
+        <w:t>se obtuvo</w:t>
+      </w:r>
+      <w:r>
+        <w:t xml:space="preserve"> un Instagram, se </w:t>
+      </w:r>
+      <w:r>
+        <w:t>realizó</w:t>
+      </w:r>
+      <w:r>
+        <w:t xml:space="preserve"> lo siguiente:</w:t>
+      </w:r>
+    </w:p>
+    <w:p>
+      <w:pPr>
+        <w:ind w:left="720"/>
+      </w:pPr>
+      <w:r>
+        <w:t xml:space="preserve">1. </w:t>
+      </w:r>
+      <w:r>
+        <w:t>Buscar su nombre en Google, precedido por la palabra “senador” o “diputad” (según corresponda) y seguido de la palabra “Instagram”.</w:t>
+      </w:r>
+    </w:p>
+    <w:p>
+      <w:pPr>
+        <w:ind w:left="720"/>
+      </w:pPr>
+      <w:r>
+        <w:t>2. Tomar todos los links resultantes de la búsqueda que sean links de Instagram.</w:t>
+      </w:r>
+    </w:p>
+    <w:p>
+      <w:pPr>
+        <w:ind w:left="720"/>
+      </w:pPr>
+      <w:r>
+        <w:t xml:space="preserve">3. </w:t>
+      </w:r>
+      <w:r>
+        <w:t>Utilizar le método “</w:t>
+      </w:r>
+      <w:r>
+        <w:t>process.extractBests</w:t>
+      </w:r>
+      <w:r>
+        <w:t>” para encontrar la mejor coincidencia con el nombre entre todos los candidatos, y dicha coincidencia debe arrojar un puntaje mayor a 70.</w:t>
+      </w:r>
+    </w:p>
+    <w:p>
+      <w:pPr>
+        <w:ind w:left="720"/>
+      </w:pPr>
+      <w:r>
+        <w:t xml:space="preserve">4. </w:t>
+      </w:r>
+      <w:r>
+        <w:t>Entrar al perfil y evaluar que tenga una de las palabras clave:</w:t>
+      </w:r>
+      <w:r>
+        <w:t xml:space="preserve"> </w:t>
+      </w:r>
+      <w:r>
+        <w:t>'senado','diputad','politic','medic','abogad'</w:t>
+      </w:r>
+      <w:r>
+        <w:t>.</w:t>
+      </w:r>
+    </w:p>
+    <w:p/>
+    <w:p/>
     <w:p/>
     <w:sectPr>
       <w:pgSz w:w="12240" w:h="15840"/>
@@ -89,6 +179,379 @@
     </w:sectPr>
   </w:body>
 </w:document>
+</file>
+
+<file path=word/numbering.xml><?xml version="1.0" encoding="utf-8"?>
+<w:numbering xmlns:wpc="http://schemas.microsoft.com/office/word/2010/wordprocessingCanvas" xmlns:cx="http://schemas.microsoft.com/office/drawing/2014/chartex" xmlns:cx1="http://schemas.microsoft.com/office/drawing/2015/9/8/chartex" xmlns:cx2="http://schemas.microsoft.com/office/drawing/2015/10/21/chartex" xmlns:cx3="http://schemas.microsoft.com/office/drawing/2016/5/9/chartex" xmlns:cx4="http://schemas.microsoft.com/office/drawing/2016/5/10/chartex" xmlns:cx5="http://schemas.microsoft.com/office/drawing/2016/5/11/chartex" xmlns:cx6="http://schemas.microsoft.com/office/drawing/2016/5/12/chartex" xmlns:cx7="http://schemas.microsoft.com/office/drawing/2016/5/13/chartex" xmlns:cx8="http://schemas.microsoft.com/office/drawing/2016/5/14/chartex" xmlns:mc="http://schemas.openxmlformats.org/markup-compatibility/2006" xmlns:aink="http://schemas.microsoft.com/office/drawing/2016/ink" xmlns:am3d="http://schemas.microsoft.com/office/drawing/2017/model3d" xmlns:o="urn:schemas-microsoft-com:office:office" xmlns:oel="http://schemas.microsoft.com/office/2019/extlst" xmlns:r="http://schemas.openxmlformats.org/officeDocument/2006/relationships" xmlns:m="http://schemas.openxmlformats.org/officeDocument/2006/math" xmlns:v="urn:schemas-microsoft-com:vml" xmlns:wp14="http://schemas.microsoft.com/office/word/2010/wordprocessingDrawing" xmlns:wp="http://schemas.openxmlformats.org/drawingml/2006/wordprocessingDrawing" xmlns:w10="urn:schemas-microsoft-com:office:word" xmlns:w="http://schemas.openxmlformats.org/wordprocessingml/2006/main" xmlns:w14="http://schemas.microsoft.com/office/word/2010/wordml" xmlns:w15="http://schemas.microsoft.com/office/word/2012/wordml" xmlns:w16cex="http://schemas.microsoft.com/office/word/2018/wordml/cex" xmlns:w16cid="http://schemas.microsoft.com/office/word/2016/wordml/cid" xmlns:w16="http://schemas.microsoft.com/office/word/2018/wordml" xmlns:w16sdtdh="http://schemas.microsoft.com/office/word/2020/wordml/sdtdatahash" xmlns:w16se="http://schemas.microsoft.com/office/word/2015/wordml/symex" xmlns:wpg="http://schemas.microsoft.com/office/word/2010/wordprocessingGroup" xmlns:wpi="http://schemas.microsoft.com/office/word/2010/wordprocessingInk" xmlns:wne="http://schemas.microsoft.com/office/word/2006/wordml" xmlns:wps="http://schemas.microsoft.com/office/word/2010/wordprocessingShape" mc:Ignorable="w14 w15 w16se w16cid w16 w16cex w16sdtdh wp14">
+  <w:abstractNum w:abstractNumId="0" w15:restartNumberingAfterBreak="0">
+    <w:nsid w:val="50330672"/>
+    <w:multiLevelType w:val="hybridMultilevel"/>
+    <w:tmpl w:val="ACC24126"/>
+    <w:lvl w:ilvl="0" w:tplc="1A56DECA">
+      <w:start w:val="1"/>
+      <w:numFmt w:val="decimal"/>
+      <w:lvlText w:val="%1."/>
+      <w:lvlJc w:val="left"/>
+      <w:pPr>
+        <w:ind w:left="720" w:hanging="360"/>
+      </w:pPr>
+      <w:rPr>
+        <w:rFonts w:hint="default"/>
+      </w:rPr>
+    </w:lvl>
+    <w:lvl w:ilvl="1" w:tplc="04090019" w:tentative="1">
+      <w:start w:val="1"/>
+      <w:numFmt w:val="lowerLetter"/>
+      <w:lvlText w:val="%2."/>
+      <w:lvlJc w:val="left"/>
+      <w:pPr>
+        <w:ind w:left="1440" w:hanging="360"/>
+      </w:pPr>
+    </w:lvl>
+    <w:lvl w:ilvl="2" w:tplc="0409001B" w:tentative="1">
+      <w:start w:val="1"/>
+      <w:numFmt w:val="lowerRoman"/>
+      <w:lvlText w:val="%3."/>
+      <w:lvlJc w:val="right"/>
+      <w:pPr>
+        <w:ind w:left="2160" w:hanging="180"/>
+      </w:pPr>
+    </w:lvl>
+    <w:lvl w:ilvl="3" w:tplc="0409000F" w:tentative="1">
+      <w:start w:val="1"/>
+      <w:numFmt w:val="decimal"/>
+      <w:lvlText w:val="%4."/>
+      <w:lvlJc w:val="left"/>
+      <w:pPr>
+        <w:ind w:left="2880" w:hanging="360"/>
+      </w:pPr>
+    </w:lvl>
+    <w:lvl w:ilvl="4" w:tplc="04090019" w:tentative="1">
+      <w:start w:val="1"/>
+      <w:numFmt w:val="lowerLetter"/>
+      <w:lvlText w:val="%5."/>
+      <w:lvlJc w:val="left"/>
+      <w:pPr>
+        <w:ind w:left="3600" w:hanging="360"/>
+      </w:pPr>
+    </w:lvl>
+    <w:lvl w:ilvl="5" w:tplc="0409001B" w:tentative="1">
+      <w:start w:val="1"/>
+      <w:numFmt w:val="lowerRoman"/>
+      <w:lvlText w:val="%6."/>
+      <w:lvlJc w:val="right"/>
+      <w:pPr>
+        <w:ind w:left="4320" w:hanging="180"/>
+      </w:pPr>
+    </w:lvl>
+    <w:lvl w:ilvl="6" w:tplc="0409000F" w:tentative="1">
+      <w:start w:val="1"/>
+      <w:numFmt w:val="decimal"/>
+      <w:lvlText w:val="%7."/>
+      <w:lvlJc w:val="left"/>
+      <w:pPr>
+        <w:ind w:left="5040" w:hanging="360"/>
+      </w:pPr>
+    </w:lvl>
+    <w:lvl w:ilvl="7" w:tplc="04090019" w:tentative="1">
+      <w:start w:val="1"/>
+      <w:numFmt w:val="lowerLetter"/>
+      <w:lvlText w:val="%8."/>
+      <w:lvlJc w:val="left"/>
+      <w:pPr>
+        <w:ind w:left="5760" w:hanging="360"/>
+      </w:pPr>
+    </w:lvl>
+    <w:lvl w:ilvl="8" w:tplc="0409001B" w:tentative="1">
+      <w:start w:val="1"/>
+      <w:numFmt w:val="lowerRoman"/>
+      <w:lvlText w:val="%9."/>
+      <w:lvlJc w:val="right"/>
+      <w:pPr>
+        <w:ind w:left="6480" w:hanging="180"/>
+      </w:pPr>
+    </w:lvl>
+  </w:abstractNum>
+  <w:abstractNum w:abstractNumId="1" w15:restartNumberingAfterBreak="0">
+    <w:nsid w:val="5CB27586"/>
+    <w:multiLevelType w:val="hybridMultilevel"/>
+    <w:tmpl w:val="914CAFE4"/>
+    <w:lvl w:ilvl="0" w:tplc="C810A9E6">
+      <w:start w:val="1"/>
+      <w:numFmt w:val="upperLetter"/>
+      <w:lvlText w:val="%1."/>
+      <w:lvlJc w:val="left"/>
+      <w:pPr>
+        <w:ind w:left="720" w:hanging="360"/>
+      </w:pPr>
+      <w:rPr>
+        <w:rFonts w:hint="default"/>
+      </w:rPr>
+    </w:lvl>
+    <w:lvl w:ilvl="1" w:tplc="04090019" w:tentative="1">
+      <w:start w:val="1"/>
+      <w:numFmt w:val="lowerLetter"/>
+      <w:lvlText w:val="%2."/>
+      <w:lvlJc w:val="left"/>
+      <w:pPr>
+        <w:ind w:left="1440" w:hanging="360"/>
+      </w:pPr>
+    </w:lvl>
+    <w:lvl w:ilvl="2" w:tplc="0409001B" w:tentative="1">
+      <w:start w:val="1"/>
+      <w:numFmt w:val="lowerRoman"/>
+      <w:lvlText w:val="%3."/>
+      <w:lvlJc w:val="right"/>
+      <w:pPr>
+        <w:ind w:left="2160" w:hanging="180"/>
+      </w:pPr>
+    </w:lvl>
+    <w:lvl w:ilvl="3" w:tplc="0409000F" w:tentative="1">
+      <w:start w:val="1"/>
+      <w:numFmt w:val="decimal"/>
+      <w:lvlText w:val="%4."/>
+      <w:lvlJc w:val="left"/>
+      <w:pPr>
+        <w:ind w:left="2880" w:hanging="360"/>
+      </w:pPr>
+    </w:lvl>
+    <w:lvl w:ilvl="4" w:tplc="04090019" w:tentative="1">
+      <w:start w:val="1"/>
+      <w:numFmt w:val="lowerLetter"/>
+      <w:lvlText w:val="%5."/>
+      <w:lvlJc w:val="left"/>
+      <w:pPr>
+        <w:ind w:left="3600" w:hanging="360"/>
+      </w:pPr>
+    </w:lvl>
+    <w:lvl w:ilvl="5" w:tplc="0409001B" w:tentative="1">
+      <w:start w:val="1"/>
+      <w:numFmt w:val="lowerRoman"/>
+      <w:lvlText w:val="%6."/>
+      <w:lvlJc w:val="right"/>
+      <w:pPr>
+        <w:ind w:left="4320" w:hanging="180"/>
+      </w:pPr>
+    </w:lvl>
+    <w:lvl w:ilvl="6" w:tplc="0409000F" w:tentative="1">
+      <w:start w:val="1"/>
+      <w:numFmt w:val="decimal"/>
+      <w:lvlText w:val="%7."/>
+      <w:lvlJc w:val="left"/>
+      <w:pPr>
+        <w:ind w:left="5040" w:hanging="360"/>
+      </w:pPr>
+    </w:lvl>
+    <w:lvl w:ilvl="7" w:tplc="04090019" w:tentative="1">
+      <w:start w:val="1"/>
+      <w:numFmt w:val="lowerLetter"/>
+      <w:lvlText w:val="%8."/>
+      <w:lvlJc w:val="left"/>
+      <w:pPr>
+        <w:ind w:left="5760" w:hanging="360"/>
+      </w:pPr>
+    </w:lvl>
+    <w:lvl w:ilvl="8" w:tplc="0409001B" w:tentative="1">
+      <w:start w:val="1"/>
+      <w:numFmt w:val="lowerRoman"/>
+      <w:lvlText w:val="%9."/>
+      <w:lvlJc w:val="right"/>
+      <w:pPr>
+        <w:ind w:left="6480" w:hanging="180"/>
+      </w:pPr>
+    </w:lvl>
+  </w:abstractNum>
+  <w:abstractNum w:abstractNumId="2" w15:restartNumberingAfterBreak="0">
+    <w:nsid w:val="7E986AD9"/>
+    <w:multiLevelType w:val="hybridMultilevel"/>
+    <w:tmpl w:val="59DCB69A"/>
+    <w:lvl w:ilvl="0" w:tplc="0F709180">
+      <w:start w:val="1"/>
+      <w:numFmt w:val="decimal"/>
+      <w:lvlText w:val="%1."/>
+      <w:lvlJc w:val="left"/>
+      <w:pPr>
+        <w:ind w:left="720" w:hanging="360"/>
+      </w:pPr>
+      <w:rPr>
+        <w:rFonts w:hint="default"/>
+      </w:rPr>
+    </w:lvl>
+    <w:lvl w:ilvl="1" w:tplc="04090019" w:tentative="1">
+      <w:start w:val="1"/>
+      <w:numFmt w:val="lowerLetter"/>
+      <w:lvlText w:val="%2."/>
+      <w:lvlJc w:val="left"/>
+      <w:pPr>
+        <w:ind w:left="1440" w:hanging="360"/>
+      </w:pPr>
+    </w:lvl>
+    <w:lvl w:ilvl="2" w:tplc="0409001B" w:tentative="1">
+      <w:start w:val="1"/>
+      <w:numFmt w:val="lowerRoman"/>
+      <w:lvlText w:val="%3."/>
+      <w:lvlJc w:val="right"/>
+      <w:pPr>
+        <w:ind w:left="2160" w:hanging="180"/>
+      </w:pPr>
+    </w:lvl>
+    <w:lvl w:ilvl="3" w:tplc="0409000F" w:tentative="1">
+      <w:start w:val="1"/>
+      <w:numFmt w:val="decimal"/>
+      <w:lvlText w:val="%4."/>
+      <w:lvlJc w:val="left"/>
+      <w:pPr>
+        <w:ind w:left="2880" w:hanging="360"/>
+      </w:pPr>
+    </w:lvl>
+    <w:lvl w:ilvl="4" w:tplc="04090019" w:tentative="1">
+      <w:start w:val="1"/>
+      <w:numFmt w:val="lowerLetter"/>
+      <w:lvlText w:val="%5."/>
+      <w:lvlJc w:val="left"/>
+      <w:pPr>
+        <w:ind w:left="3600" w:hanging="360"/>
+      </w:pPr>
+    </w:lvl>
+    <w:lvl w:ilvl="5" w:tplc="0409001B" w:tentative="1">
+      <w:start w:val="1"/>
+      <w:numFmt w:val="lowerRoman"/>
+      <w:lvlText w:val="%6."/>
+      <w:lvlJc w:val="right"/>
+      <w:pPr>
+        <w:ind w:left="4320" w:hanging="180"/>
+      </w:pPr>
+    </w:lvl>
+    <w:lvl w:ilvl="6" w:tplc="0409000F" w:tentative="1">
+      <w:start w:val="1"/>
+      <w:numFmt w:val="decimal"/>
+      <w:lvlText w:val="%7."/>
+      <w:lvlJc w:val="left"/>
+      <w:pPr>
+        <w:ind w:left="5040" w:hanging="360"/>
+      </w:pPr>
+    </w:lvl>
+    <w:lvl w:ilvl="7" w:tplc="04090019" w:tentative="1">
+      <w:start w:val="1"/>
+      <w:numFmt w:val="lowerLetter"/>
+      <w:lvlText w:val="%8."/>
+      <w:lvlJc w:val="left"/>
+      <w:pPr>
+        <w:ind w:left="5760" w:hanging="360"/>
+      </w:pPr>
+    </w:lvl>
+    <w:lvl w:ilvl="8" w:tplc="0409001B" w:tentative="1">
+      <w:start w:val="1"/>
+      <w:numFmt w:val="lowerRoman"/>
+      <w:lvlText w:val="%9."/>
+      <w:lvlJc w:val="right"/>
+      <w:pPr>
+        <w:ind w:left="6480" w:hanging="180"/>
+      </w:pPr>
+    </w:lvl>
+  </w:abstractNum>
+  <w:abstractNum w:abstractNumId="3" w15:restartNumberingAfterBreak="0">
+    <w:nsid w:val="7F177949"/>
+    <w:multiLevelType w:val="hybridMultilevel"/>
+    <w:tmpl w:val="E9CAAC74"/>
+    <w:lvl w:ilvl="0" w:tplc="A8D0B8E0">
+      <w:start w:val="1"/>
+      <w:numFmt w:val="upperLetter"/>
+      <w:lvlText w:val="%1."/>
+      <w:lvlJc w:val="left"/>
+      <w:pPr>
+        <w:ind w:left="720" w:hanging="360"/>
+      </w:pPr>
+      <w:rPr>
+        <w:rFonts w:hint="default"/>
+      </w:rPr>
+    </w:lvl>
+    <w:lvl w:ilvl="1" w:tplc="04090019" w:tentative="1">
+      <w:start w:val="1"/>
+      <w:numFmt w:val="lowerLetter"/>
+      <w:lvlText w:val="%2."/>
+      <w:lvlJc w:val="left"/>
+      <w:pPr>
+        <w:ind w:left="1440" w:hanging="360"/>
+      </w:pPr>
+    </w:lvl>
+    <w:lvl w:ilvl="2" w:tplc="0409001B" w:tentative="1">
+      <w:start w:val="1"/>
+      <w:numFmt w:val="lowerRoman"/>
+      <w:lvlText w:val="%3."/>
+      <w:lvlJc w:val="right"/>
+      <w:pPr>
+        <w:ind w:left="2160" w:hanging="180"/>
+      </w:pPr>
+    </w:lvl>
+    <w:lvl w:ilvl="3" w:tplc="0409000F" w:tentative="1">
+      <w:start w:val="1"/>
+      <w:numFmt w:val="decimal"/>
+      <w:lvlText w:val="%4."/>
+      <w:lvlJc w:val="left"/>
+      <w:pPr>
+        <w:ind w:left="2880" w:hanging="360"/>
+      </w:pPr>
+    </w:lvl>
+    <w:lvl w:ilvl="4" w:tplc="04090019" w:tentative="1">
+      <w:start w:val="1"/>
+      <w:numFmt w:val="lowerLetter"/>
+      <w:lvlText w:val="%5."/>
+      <w:lvlJc w:val="left"/>
+      <w:pPr>
+        <w:ind w:left="3600" w:hanging="360"/>
+      </w:pPr>
+    </w:lvl>
+    <w:lvl w:ilvl="5" w:tplc="0409001B" w:tentative="1">
+      <w:start w:val="1"/>
+      <w:numFmt w:val="lowerRoman"/>
+      <w:lvlText w:val="%6."/>
+      <w:lvlJc w:val="right"/>
+      <w:pPr>
+        <w:ind w:left="4320" w:hanging="180"/>
+      </w:pPr>
+    </w:lvl>
+    <w:lvl w:ilvl="6" w:tplc="0409000F" w:tentative="1">
+      <w:start w:val="1"/>
+      <w:numFmt w:val="decimal"/>
+      <w:lvlText w:val="%7."/>
+      <w:lvlJc w:val="left"/>
+      <w:pPr>
+        <w:ind w:left="5040" w:hanging="360"/>
+      </w:pPr>
+    </w:lvl>
+    <w:lvl w:ilvl="7" w:tplc="04090019" w:tentative="1">
+      <w:start w:val="1"/>
+      <w:numFmt w:val="lowerLetter"/>
+      <w:lvlText w:val="%8."/>
+      <w:lvlJc w:val="left"/>
+      <w:pPr>
+        <w:ind w:left="5760" w:hanging="360"/>
+      </w:pPr>
+    </w:lvl>
+    <w:lvl w:ilvl="8" w:tplc="0409001B" w:tentative="1">
+      <w:start w:val="1"/>
+      <w:numFmt w:val="lowerRoman"/>
+      <w:lvlText w:val="%9."/>
+      <w:lvlJc w:val="right"/>
+      <w:pPr>
+        <w:ind w:left="6480" w:hanging="180"/>
+      </w:pPr>
+    </w:lvl>
+  </w:abstractNum>
+  <w:num w:numId="1" w16cid:durableId="273948587">
+    <w:abstractNumId w:val="2"/>
+  </w:num>
+  <w:num w:numId="2" w16cid:durableId="573008989">
+    <w:abstractNumId w:val="0"/>
+  </w:num>
+  <w:num w:numId="3" w16cid:durableId="758604552">
+    <w:abstractNumId w:val="1"/>
+  </w:num>
+  <w:num w:numId="4" w16cid:durableId="737292386">
+    <w:abstractNumId w:val="3"/>
+  </w:num>
+</w:numbering>
 </file>
 
 <file path=word/styles.xml><?xml version="1.0" encoding="utf-8"?>
@@ -543,6 +1006,17 @@
       <w:shd w:val="clear" w:color="auto" w:fill="E1DFDD"/>
     </w:rPr>
   </w:style>
+  <w:style w:type="paragraph" w:styleId="Prrafodelista">
+    <w:name w:val="List Paragraph"/>
+    <w:basedOn w:val="Normal"/>
+    <w:uiPriority w:val="34"/>
+    <w:qFormat/>
+    <w:rsid w:val="0021393B"/>
+    <w:pPr>
+      <w:ind w:left="720"/>
+      <w:contextualSpacing/>
+    </w:pPr>
+  </w:style>
 </w:styles>
 </file>
 

</xml_diff>